<commit_message>
Fuck yea, I love when it works. Gonna change remove_bus() to template, I think.
</commit_message>
<xml_diff>
--- a/BusReservationSystem/Preliminary.docx
+++ b/BusReservationSystem/Preliminary.docx
@@ -97,6 +97,20 @@
         </w:numPr>
       </w:pPr>
       <w:r>
+        <w:t>Buses cannot have 0 capacity.</w:t>
+      </w:r>
+      <w:bookmarkStart w:id="0" w:name="_GoBack"/>
+      <w:bookmarkEnd w:id="0"/>
+    </w:p>
+    <w:p>
+      <w:pPr>
+        <w:pStyle w:val="Akapitzlist"/>
+        <w:numPr>
+          <w:ilvl w:val="0"/>
+          <w:numId w:val="1"/>
+        </w:numPr>
+      </w:pPr>
+      <w:r>
         <w:t>Client cannot book trips if they overlap.</w:t>
       </w:r>
     </w:p>
@@ -141,10 +155,7 @@
         </w:numPr>
       </w:pPr>
       <w:r>
-        <w:t>C</w:t>
-      </w:r>
-      <w:r>
-        <w:t>an book trips.</w:t>
+        <w:t>Can book trips.</w:t>
       </w:r>
     </w:p>
     <w:p>
@@ -407,8 +418,6 @@
       <w:r>
         <w:t>class, which helps with time management (months, days, hours, minutes).</w:t>
       </w:r>
-      <w:bookmarkStart w:id="0" w:name="_GoBack"/>
-      <w:bookmarkEnd w:id="0"/>
     </w:p>
     <w:sectPr>
       <w:pgSz w:w="11906" w:h="16838"/>
@@ -753,6 +762,7 @@
     <w:lsdException w:name="HTML Sample" w:semiHidden="1" w:unhideWhenUsed="1"/>
     <w:lsdException w:name="HTML Typewriter" w:semiHidden="1" w:unhideWhenUsed="1"/>
     <w:lsdException w:name="HTML Variable" w:semiHidden="1" w:unhideWhenUsed="1"/>
+    <w:lsdException w:name="Normal Table" w:semiHidden="1" w:unhideWhenUsed="1"/>
     <w:lsdException w:name="annotation subject" w:semiHidden="1" w:unhideWhenUsed="1"/>
     <w:lsdException w:name="No List" w:semiHidden="1" w:unhideWhenUsed="1"/>
     <w:lsdException w:name="Outline List 1" w:semiHidden="1" w:unhideWhenUsed="1"/>
@@ -799,8 +809,10 @@
     <w:lsdException w:name="Table Subtle 2" w:semiHidden="1" w:unhideWhenUsed="1"/>
     <w:lsdException w:name="Table Web 1" w:semiHidden="1" w:unhideWhenUsed="1"/>
     <w:lsdException w:name="Table Web 2" w:semiHidden="1" w:unhideWhenUsed="1"/>
+    <w:lsdException w:name="Table Web 3" w:semiHidden="1" w:unhideWhenUsed="1"/>
     <w:lsdException w:name="Balloon Text" w:semiHidden="1" w:unhideWhenUsed="1"/>
     <w:lsdException w:name="Table Grid" w:uiPriority="39"/>
+    <w:lsdException w:name="Table Theme" w:semiHidden="1" w:unhideWhenUsed="1"/>
     <w:lsdException w:name="Placeholder Text" w:semiHidden="1"/>
     <w:lsdException w:name="No Spacing" w:uiPriority="1" w:qFormat="1"/>
     <w:lsdException w:name="Light Shading" w:uiPriority="60"/>

</xml_diff>